<commit_message>
+ chỉnh sửa file thiết kế DB
</commit_message>
<xml_diff>
--- a/Mô hình các class dữ liệu.docx
+++ b/Mô hình các class dữ liệu.docx
@@ -110,15 +110,61 @@
           <w:sz w:val="28"/>
           <w:szCs w:val="28"/>
         </w:rPr>
-        <w:t xml:space="preserve">Static public final int </w:t>
-      </w:r>
-      <w:r>
-        <w:rPr>
-          <w:rFonts w:ascii="Times New Roman" w:hAnsi="Times New Roman" w:cs="Times New Roman"/>
-          <w:sz w:val="28"/>
-          <w:szCs w:val="28"/>
-        </w:rPr>
-        <w:t>PROJECTMANAGER</w:t>
+        <w:t>Static public final int PROJECTMANAGER;</w:t>
+      </w:r>
+    </w:p>
+    <w:p>
+      <w:pPr>
+        <w:spacing w:after="0"/>
+        <w:rPr>
+          <w:rFonts w:ascii="Times New Roman" w:hAnsi="Times New Roman" w:cs="Times New Roman"/>
+          <w:sz w:val="28"/>
+          <w:szCs w:val="28"/>
+        </w:rPr>
+      </w:pPr>
+      <w:r>
+        <w:rPr>
+          <w:rFonts w:ascii="Times New Roman" w:hAnsi="Times New Roman" w:cs="Times New Roman"/>
+          <w:sz w:val="28"/>
+          <w:szCs w:val="28"/>
+        </w:rPr>
+        <w:t>Static public final int LEADER;</w:t>
+      </w:r>
+    </w:p>
+    <w:p>
+      <w:pPr>
+        <w:spacing w:after="0"/>
+        <w:rPr>
+          <w:rFonts w:ascii="Times New Roman" w:hAnsi="Times New Roman" w:cs="Times New Roman"/>
+          <w:sz w:val="28"/>
+          <w:szCs w:val="28"/>
+        </w:rPr>
+      </w:pPr>
+      <w:r>
+        <w:rPr>
+          <w:rFonts w:ascii="Times New Roman" w:hAnsi="Times New Roman" w:cs="Times New Roman"/>
+          <w:sz w:val="28"/>
+          <w:szCs w:val="28"/>
+        </w:rPr>
+        <w:t>Static public final int USER;</w:t>
+      </w:r>
+    </w:p>
+    <w:p>
+      <w:pPr>
+        <w:spacing w:after="0"/>
+        <w:rPr>
+          <w:rFonts w:ascii="Times New Roman" w:hAnsi="Times New Roman" w:cs="Times New Roman"/>
+          <w:sz w:val="28"/>
+          <w:szCs w:val="28"/>
+        </w:rPr>
+      </w:pPr>
+      <w:r>
+        <w:rPr>
+          <w:rFonts w:ascii="Times New Roman" w:hAnsi="Times New Roman" w:cs="Times New Roman"/>
+          <w:sz w:val="28"/>
+          <w:szCs w:val="28"/>
+        </w:rPr>
+        <w:t>String email</w:t>
       </w:r>
       <w:r>
         <w:rPr>
@@ -128,31 +174,245 @@
         </w:rPr>
         <w:t>;</w:t>
       </w:r>
-    </w:p>
-    <w:p>
-      <w:pPr>
-        <w:spacing w:after="0"/>
-        <w:rPr>
-          <w:rFonts w:ascii="Times New Roman" w:hAnsi="Times New Roman" w:cs="Times New Roman"/>
-          <w:sz w:val="28"/>
-          <w:szCs w:val="28"/>
-        </w:rPr>
-      </w:pPr>
-      <w:r>
-        <w:rPr>
-          <w:rFonts w:ascii="Times New Roman" w:hAnsi="Times New Roman" w:cs="Times New Roman"/>
-          <w:sz w:val="28"/>
-          <w:szCs w:val="28"/>
-        </w:rPr>
-        <w:t xml:space="preserve">Static public final int </w:t>
-      </w:r>
-      <w:r>
-        <w:rPr>
-          <w:rFonts w:ascii="Times New Roman" w:hAnsi="Times New Roman" w:cs="Times New Roman"/>
-          <w:sz w:val="28"/>
-          <w:szCs w:val="28"/>
-        </w:rPr>
-        <w:t>LEADER</w:t>
+      <w:r>
+        <w:rPr>
+          <w:rFonts w:ascii="Times New Roman" w:hAnsi="Times New Roman" w:cs="Times New Roman"/>
+          <w:sz w:val="28"/>
+          <w:szCs w:val="28"/>
+        </w:rPr>
+        <w:t>(primary key)</w:t>
+      </w:r>
+    </w:p>
+    <w:p>
+      <w:pPr>
+        <w:spacing w:after="0"/>
+        <w:rPr>
+          <w:rFonts w:ascii="Times New Roman" w:hAnsi="Times New Roman" w:cs="Times New Roman"/>
+          <w:sz w:val="28"/>
+          <w:szCs w:val="28"/>
+        </w:rPr>
+      </w:pPr>
+      <w:r>
+        <w:rPr>
+          <w:rFonts w:ascii="Times New Roman" w:hAnsi="Times New Roman" w:cs="Times New Roman"/>
+          <w:sz w:val="28"/>
+          <w:szCs w:val="28"/>
+        </w:rPr>
+        <w:t>String pass:</w:t>
+      </w:r>
+    </w:p>
+    <w:p>
+      <w:pPr>
+        <w:spacing w:after="0"/>
+        <w:rPr>
+          <w:rFonts w:ascii="Times New Roman" w:hAnsi="Times New Roman" w:cs="Times New Roman"/>
+          <w:sz w:val="28"/>
+          <w:szCs w:val="28"/>
+        </w:rPr>
+      </w:pPr>
+      <w:r>
+        <w:rPr>
+          <w:rFonts w:ascii="Times New Roman" w:hAnsi="Times New Roman" w:cs="Times New Roman"/>
+          <w:sz w:val="28"/>
+          <w:szCs w:val="28"/>
+        </w:rPr>
+        <w:t xml:space="preserve">int permition; </w:t>
+      </w:r>
+    </w:p>
+    <w:p>
+      <w:pPr>
+        <w:spacing w:after="0"/>
+        <w:rPr>
+          <w:rFonts w:ascii="Times New Roman" w:hAnsi="Times New Roman" w:cs="Times New Roman"/>
+          <w:sz w:val="28"/>
+          <w:szCs w:val="28"/>
+        </w:rPr>
+      </w:pPr>
+      <w:r>
+        <w:rPr>
+          <w:rFonts w:ascii="Times New Roman" w:hAnsi="Times New Roman" w:cs="Times New Roman"/>
+          <w:sz w:val="28"/>
+          <w:szCs w:val="28"/>
+        </w:rPr>
+        <w:t>int groupID;</w:t>
+      </w:r>
+    </w:p>
+    <w:p>
+      <w:pPr>
+        <w:spacing w:after="0"/>
+        <w:rPr>
+          <w:rFonts w:ascii="Times New Roman" w:hAnsi="Times New Roman" w:cs="Times New Roman"/>
+          <w:sz w:val="28"/>
+          <w:szCs w:val="28"/>
+        </w:rPr>
+      </w:pPr>
+      <w:r>
+        <w:rPr>
+          <w:rFonts w:ascii="Times New Roman" w:hAnsi="Times New Roman" w:cs="Times New Roman"/>
+          <w:sz w:val="28"/>
+          <w:szCs w:val="28"/>
+        </w:rPr>
+        <w:t>}</w:t>
+      </w:r>
+    </w:p>
+    <w:p>
+      <w:pPr>
+        <w:spacing w:after="0"/>
+        <w:rPr>
+          <w:rFonts w:ascii="Times New Roman" w:hAnsi="Times New Roman" w:cs="Times New Roman"/>
+          <w:sz w:val="28"/>
+          <w:szCs w:val="28"/>
+        </w:rPr>
+      </w:pPr>
+    </w:p>
+    <w:p>
+      <w:pPr>
+        <w:spacing w:after="0"/>
+        <w:rPr>
+          <w:rFonts w:ascii="Times New Roman" w:hAnsi="Times New Roman" w:cs="Times New Roman"/>
+          <w:sz w:val="28"/>
+          <w:szCs w:val="28"/>
+        </w:rPr>
+      </w:pPr>
+      <w:r>
+        <w:rPr>
+          <w:rFonts w:ascii="Times New Roman" w:hAnsi="Times New Roman" w:cs="Times New Roman"/>
+          <w:b/>
+          <w:sz w:val="28"/>
+          <w:szCs w:val="28"/>
+        </w:rPr>
+        <w:t>Class Group</w:t>
+      </w:r>
+      <w:r>
+        <w:rPr>
+          <w:rFonts w:ascii="Times New Roman" w:hAnsi="Times New Roman" w:cs="Times New Roman"/>
+          <w:sz w:val="28"/>
+          <w:szCs w:val="28"/>
+        </w:rPr>
+        <w:t>{</w:t>
+      </w:r>
+      <w:r>
+        <w:rPr>
+          <w:rFonts w:ascii="Times New Roman" w:hAnsi="Times New Roman" w:cs="Times New Roman"/>
+          <w:sz w:val="28"/>
+          <w:szCs w:val="28"/>
+        </w:rPr>
+        <w:t xml:space="preserve"> //co the thay doi leader trong nhom</w:t>
+      </w:r>
+    </w:p>
+    <w:p>
+      <w:pPr>
+        <w:spacing w:after="0"/>
+        <w:rPr>
+          <w:rFonts w:ascii="Times New Roman" w:hAnsi="Times New Roman" w:cs="Times New Roman"/>
+          <w:sz w:val="28"/>
+          <w:szCs w:val="28"/>
+        </w:rPr>
+      </w:pPr>
+      <w:r>
+        <w:rPr>
+          <w:rFonts w:ascii="Times New Roman" w:hAnsi="Times New Roman" w:cs="Times New Roman"/>
+          <w:sz w:val="28"/>
+          <w:szCs w:val="28"/>
+        </w:rPr>
+        <w:t>Neu thay doi leader se ghi de</w:t>
+      </w:r>
+      <w:r>
+        <w:rPr>
+          <w:rFonts w:ascii="Times New Roman" w:hAnsi="Times New Roman" w:cs="Times New Roman"/>
+          <w:sz w:val="28"/>
+          <w:szCs w:val="28"/>
+        </w:rPr>
+        <w:t xml:space="preserve"> field leader</w:t>
+      </w:r>
+    </w:p>
+    <w:p>
+      <w:pPr>
+        <w:spacing w:after="0"/>
+        <w:rPr>
+          <w:rFonts w:ascii="Times New Roman" w:hAnsi="Times New Roman" w:cs="Times New Roman"/>
+          <w:sz w:val="28"/>
+          <w:szCs w:val="28"/>
+        </w:rPr>
+      </w:pPr>
+      <w:r>
+        <w:rPr>
+          <w:rFonts w:ascii="Times New Roman" w:hAnsi="Times New Roman" w:cs="Times New Roman"/>
+          <w:sz w:val="28"/>
+          <w:szCs w:val="28"/>
+        </w:rPr>
+        <w:t>// admin sẽ tạo ra các nhóm, chọn leader</w:t>
+      </w:r>
+    </w:p>
+    <w:p>
+      <w:pPr>
+        <w:spacing w:after="0"/>
+        <w:rPr>
+          <w:rFonts w:ascii="Times New Roman" w:hAnsi="Times New Roman" w:cs="Times New Roman"/>
+          <w:sz w:val="28"/>
+          <w:szCs w:val="28"/>
+        </w:rPr>
+      </w:pPr>
+      <w:r>
+        <w:rPr>
+          <w:rFonts w:ascii="Times New Roman" w:hAnsi="Times New Roman" w:cs="Times New Roman"/>
+          <w:sz w:val="28"/>
+          <w:szCs w:val="28"/>
+        </w:rPr>
+        <w:t>Long ID;</w:t>
+      </w:r>
+    </w:p>
+    <w:p>
+      <w:pPr>
+        <w:spacing w:after="0"/>
+        <w:rPr>
+          <w:rFonts w:ascii="Times New Roman" w:hAnsi="Times New Roman" w:cs="Times New Roman"/>
+          <w:sz w:val="28"/>
+          <w:szCs w:val="28"/>
+        </w:rPr>
+      </w:pPr>
+      <w:r>
+        <w:rPr>
+          <w:rFonts w:ascii="Times New Roman" w:hAnsi="Times New Roman" w:cs="Times New Roman"/>
+          <w:sz w:val="28"/>
+          <w:szCs w:val="28"/>
+        </w:rPr>
+        <w:t>Long idProject;</w:t>
+      </w:r>
+      <w:r>
+        <w:rPr>
+          <w:rFonts w:ascii="Times New Roman" w:hAnsi="Times New Roman" w:cs="Times New Roman"/>
+          <w:sz w:val="28"/>
+          <w:szCs w:val="28"/>
+        </w:rPr>
+        <w:t xml:space="preserve"> //1</w:t>
+      </w:r>
+    </w:p>
+    <w:p>
+      <w:pPr>
+        <w:spacing w:after="0"/>
+        <w:rPr>
+          <w:rFonts w:ascii="Times New Roman" w:hAnsi="Times New Roman" w:cs="Times New Roman"/>
+          <w:sz w:val="28"/>
+          <w:szCs w:val="28"/>
+        </w:rPr>
+      </w:pPr>
+      <w:r>
+        <w:rPr>
+          <w:rFonts w:ascii="Times New Roman" w:hAnsi="Times New Roman" w:cs="Times New Roman"/>
+          <w:sz w:val="28"/>
+          <w:szCs w:val="28"/>
+        </w:rPr>
+        <w:t xml:space="preserve">String </w:t>
+      </w:r>
+      <w:r>
+        <w:rPr>
+          <w:rFonts w:ascii="Times New Roman" w:hAnsi="Times New Roman" w:cs="Times New Roman"/>
+          <w:i/>
+          <w:sz w:val="28"/>
+          <w:szCs w:val="28"/>
+        </w:rPr>
+        <w:t>groupID</w:t>
       </w:r>
       <w:r>
         <w:rPr>
@@ -178,15 +438,182 @@
           <w:sz w:val="28"/>
           <w:szCs w:val="28"/>
         </w:rPr>
-        <w:t xml:space="preserve">Static public final int </w:t>
-      </w:r>
-      <w:r>
-        <w:rPr>
-          <w:rFonts w:ascii="Times New Roman" w:hAnsi="Times New Roman" w:cs="Times New Roman"/>
-          <w:sz w:val="28"/>
-          <w:szCs w:val="28"/>
-        </w:rPr>
-        <w:t>USER;</w:t>
+        <w:t>String groupname;</w:t>
+      </w:r>
+    </w:p>
+    <w:p>
+      <w:pPr>
+        <w:spacing w:after="0"/>
+        <w:rPr>
+          <w:rFonts w:ascii="Times New Roman" w:hAnsi="Times New Roman" w:cs="Times New Roman"/>
+          <w:sz w:val="28"/>
+          <w:szCs w:val="28"/>
+        </w:rPr>
+      </w:pPr>
+      <w:r>
+        <w:rPr>
+          <w:rFonts w:ascii="Times New Roman" w:hAnsi="Times New Roman" w:cs="Times New Roman"/>
+          <w:sz w:val="28"/>
+          <w:szCs w:val="28"/>
+        </w:rPr>
+        <w:t xml:space="preserve">String </w:t>
+      </w:r>
+      <w:r>
+        <w:rPr>
+          <w:rFonts w:ascii="Times New Roman" w:hAnsi="Times New Roman" w:cs="Times New Roman"/>
+          <w:sz w:val="28"/>
+          <w:szCs w:val="28"/>
+        </w:rPr>
+        <w:t xml:space="preserve"> </w:t>
+      </w:r>
+      <w:r>
+        <w:rPr>
+          <w:rFonts w:ascii="Times New Roman" w:hAnsi="Times New Roman" w:cs="Times New Roman"/>
+          <w:sz w:val="28"/>
+          <w:szCs w:val="28"/>
+        </w:rPr>
+        <w:t>id</w:t>
+      </w:r>
+      <w:r>
+        <w:rPr>
+          <w:rFonts w:ascii="Times New Roman" w:hAnsi="Times New Roman" w:cs="Times New Roman"/>
+          <w:sz w:val="28"/>
+          <w:szCs w:val="28"/>
+        </w:rPr>
+        <w:t>users</w:t>
+      </w:r>
+      <w:r>
+        <w:rPr>
+          <w:rFonts w:ascii="Times New Roman" w:hAnsi="Times New Roman" w:cs="Times New Roman"/>
+          <w:sz w:val="28"/>
+          <w:szCs w:val="28"/>
+        </w:rPr>
+        <w:t>[]</w:t>
+      </w:r>
+      <w:r>
+        <w:rPr>
+          <w:rFonts w:ascii="Times New Roman" w:hAnsi="Times New Roman" w:cs="Times New Roman"/>
+          <w:sz w:val="28"/>
+          <w:szCs w:val="28"/>
+        </w:rPr>
+        <w:t>;</w:t>
+      </w:r>
+    </w:p>
+    <w:p>
+      <w:pPr>
+        <w:spacing w:after="0"/>
+        <w:rPr>
+          <w:rFonts w:ascii="Times New Roman" w:hAnsi="Times New Roman" w:cs="Times New Roman"/>
+          <w:sz w:val="28"/>
+          <w:szCs w:val="28"/>
+        </w:rPr>
+      </w:pPr>
+      <w:r>
+        <w:rPr>
+          <w:rFonts w:ascii="Times New Roman" w:hAnsi="Times New Roman" w:cs="Times New Roman"/>
+          <w:sz w:val="28"/>
+          <w:szCs w:val="28"/>
+        </w:rPr>
+        <w:t>User leader;</w:t>
+      </w:r>
+      <w:r>
+        <w:rPr>
+          <w:rFonts w:ascii="Times New Roman" w:hAnsi="Times New Roman" w:cs="Times New Roman"/>
+          <w:sz w:val="28"/>
+          <w:szCs w:val="28"/>
+        </w:rPr>
+        <w:t xml:space="preserve"> //1</w:t>
+      </w:r>
+    </w:p>
+    <w:p>
+      <w:pPr>
+        <w:spacing w:after="0"/>
+        <w:rPr>
+          <w:rFonts w:ascii="Times New Roman" w:hAnsi="Times New Roman" w:cs="Times New Roman"/>
+          <w:sz w:val="28"/>
+          <w:szCs w:val="28"/>
+        </w:rPr>
+      </w:pPr>
+      <w:r>
+        <w:rPr>
+          <w:rFonts w:ascii="Times New Roman" w:hAnsi="Times New Roman" w:cs="Times New Roman"/>
+          <w:sz w:val="28"/>
+          <w:szCs w:val="28"/>
+        </w:rPr>
+        <w:t xml:space="preserve">Boolean Work; </w:t>
+      </w:r>
+    </w:p>
+    <w:p>
+      <w:pPr>
+        <w:spacing w:after="0"/>
+        <w:rPr>
+          <w:rFonts w:ascii="Times New Roman" w:hAnsi="Times New Roman" w:cs="Times New Roman"/>
+          <w:sz w:val="28"/>
+          <w:szCs w:val="28"/>
+        </w:rPr>
+      </w:pPr>
+      <w:r>
+        <w:rPr>
+          <w:rFonts w:ascii="Times New Roman" w:hAnsi="Times New Roman" w:cs="Times New Roman"/>
+          <w:sz w:val="28"/>
+          <w:szCs w:val="28"/>
+        </w:rPr>
+        <w:t>}</w:t>
+      </w:r>
+    </w:p>
+    <w:p>
+      <w:pPr>
+        <w:spacing w:after="0"/>
+        <w:rPr>
+          <w:rFonts w:ascii="Times New Roman" w:hAnsi="Times New Roman" w:cs="Times New Roman"/>
+          <w:sz w:val="28"/>
+          <w:szCs w:val="28"/>
+        </w:rPr>
+      </w:pPr>
+    </w:p>
+    <w:p>
+      <w:pPr>
+        <w:spacing w:after="0"/>
+        <w:rPr>
+          <w:rFonts w:ascii="Times New Roman" w:hAnsi="Times New Roman" w:cs="Times New Roman"/>
+          <w:sz w:val="28"/>
+          <w:szCs w:val="28"/>
+        </w:rPr>
+      </w:pPr>
+      <w:r>
+        <w:rPr>
+          <w:rFonts w:ascii="Times New Roman" w:hAnsi="Times New Roman" w:cs="Times New Roman"/>
+          <w:b/>
+          <w:sz w:val="28"/>
+          <w:szCs w:val="28"/>
+        </w:rPr>
+        <w:t>Class Project</w:t>
+      </w:r>
+      <w:r>
+        <w:rPr>
+          <w:rFonts w:ascii="Times New Roman" w:hAnsi="Times New Roman" w:cs="Times New Roman"/>
+          <w:sz w:val="28"/>
+          <w:szCs w:val="28"/>
+        </w:rPr>
+        <w:t xml:space="preserve"> {</w:t>
+      </w:r>
+    </w:p>
+    <w:p>
+      <w:pPr>
+        <w:spacing w:after="0"/>
+        <w:rPr>
+          <w:rFonts w:ascii="Times New Roman" w:hAnsi="Times New Roman" w:cs="Times New Roman"/>
+          <w:sz w:val="28"/>
+          <w:szCs w:val="28"/>
+        </w:rPr>
+      </w:pPr>
+      <w:r>
+        <w:rPr>
+          <w:rFonts w:ascii="Times New Roman" w:hAnsi="Times New Roman" w:cs="Times New Roman"/>
+          <w:sz w:val="28"/>
+          <w:szCs w:val="28"/>
+        </w:rPr>
+        <w:t>// Admin sẽ tạo ra các project, chọn các nhóm làm project, chọn projectmanager</w:t>
       </w:r>
     </w:p>
     <w:p>
@@ -222,314 +649,6 @@
           <w:sz w:val="28"/>
           <w:szCs w:val="28"/>
         </w:rPr>
-        <w:t>String user;</w:t>
-      </w:r>
-    </w:p>
-    <w:p>
-      <w:pPr>
-        <w:spacing w:after="0"/>
-        <w:rPr>
-          <w:rFonts w:ascii="Times New Roman" w:hAnsi="Times New Roman" w:cs="Times New Roman"/>
-          <w:sz w:val="28"/>
-          <w:szCs w:val="28"/>
-        </w:rPr>
-      </w:pPr>
-      <w:r>
-        <w:rPr>
-          <w:rFonts w:ascii="Times New Roman" w:hAnsi="Times New Roman" w:cs="Times New Roman"/>
-          <w:sz w:val="28"/>
-          <w:szCs w:val="28"/>
-        </w:rPr>
-        <w:t>String pass:</w:t>
-      </w:r>
-    </w:p>
-    <w:p>
-      <w:pPr>
-        <w:spacing w:after="0"/>
-        <w:rPr>
-          <w:rFonts w:ascii="Times New Roman" w:hAnsi="Times New Roman" w:cs="Times New Roman"/>
-          <w:sz w:val="28"/>
-          <w:szCs w:val="28"/>
-        </w:rPr>
-      </w:pPr>
-      <w:r>
-        <w:rPr>
-          <w:rFonts w:ascii="Times New Roman" w:hAnsi="Times New Roman" w:cs="Times New Roman"/>
-          <w:sz w:val="28"/>
-          <w:szCs w:val="28"/>
-        </w:rPr>
-        <w:t xml:space="preserve">int permition; </w:t>
-      </w:r>
-    </w:p>
-    <w:p>
-      <w:pPr>
-        <w:spacing w:after="0"/>
-        <w:rPr>
-          <w:rFonts w:ascii="Times New Roman" w:hAnsi="Times New Roman" w:cs="Times New Roman"/>
-          <w:sz w:val="28"/>
-          <w:szCs w:val="28"/>
-        </w:rPr>
-      </w:pPr>
-      <w:r>
-        <w:rPr>
-          <w:rFonts w:ascii="Times New Roman" w:hAnsi="Times New Roman" w:cs="Times New Roman"/>
-          <w:sz w:val="28"/>
-          <w:szCs w:val="28"/>
-        </w:rPr>
-        <w:t>}</w:t>
-      </w:r>
-    </w:p>
-    <w:p>
-      <w:pPr>
-        <w:spacing w:after="0"/>
-        <w:rPr>
-          <w:rFonts w:ascii="Times New Roman" w:hAnsi="Times New Roman" w:cs="Times New Roman"/>
-          <w:sz w:val="28"/>
-          <w:szCs w:val="28"/>
-        </w:rPr>
-      </w:pPr>
-    </w:p>
-    <w:p>
-      <w:pPr>
-        <w:spacing w:after="0"/>
-        <w:rPr>
-          <w:rFonts w:ascii="Times New Roman" w:hAnsi="Times New Roman" w:cs="Times New Roman"/>
-          <w:sz w:val="28"/>
-          <w:szCs w:val="28"/>
-        </w:rPr>
-      </w:pPr>
-      <w:r>
-        <w:rPr>
-          <w:rFonts w:ascii="Times New Roman" w:hAnsi="Times New Roman" w:cs="Times New Roman"/>
-          <w:b/>
-          <w:sz w:val="28"/>
-          <w:szCs w:val="28"/>
-        </w:rPr>
-        <w:t>Class Group</w:t>
-      </w:r>
-      <w:r>
-        <w:rPr>
-          <w:rFonts w:ascii="Times New Roman" w:hAnsi="Times New Roman" w:cs="Times New Roman"/>
-          <w:sz w:val="28"/>
-          <w:szCs w:val="28"/>
-        </w:rPr>
-        <w:t>{</w:t>
-      </w:r>
-    </w:p>
-    <w:p>
-      <w:pPr>
-        <w:spacing w:after="0"/>
-        <w:rPr>
-          <w:rFonts w:ascii="Times New Roman" w:hAnsi="Times New Roman" w:cs="Times New Roman"/>
-          <w:sz w:val="28"/>
-          <w:szCs w:val="28"/>
-        </w:rPr>
-      </w:pPr>
-      <w:r>
-        <w:rPr>
-          <w:rFonts w:ascii="Times New Roman" w:hAnsi="Times New Roman" w:cs="Times New Roman"/>
-          <w:sz w:val="28"/>
-          <w:szCs w:val="28"/>
-        </w:rPr>
-        <w:t>// admin sẽ tạo ra các nhóm, chọn leader</w:t>
-      </w:r>
-    </w:p>
-    <w:p>
-      <w:pPr>
-        <w:spacing w:after="0"/>
-        <w:rPr>
-          <w:rFonts w:ascii="Times New Roman" w:hAnsi="Times New Roman" w:cs="Times New Roman"/>
-          <w:sz w:val="28"/>
-          <w:szCs w:val="28"/>
-        </w:rPr>
-      </w:pPr>
-      <w:r>
-        <w:rPr>
-          <w:rFonts w:ascii="Times New Roman" w:hAnsi="Times New Roman" w:cs="Times New Roman"/>
-          <w:sz w:val="28"/>
-          <w:szCs w:val="28"/>
-        </w:rPr>
-        <w:t>Long ID;</w:t>
-      </w:r>
-    </w:p>
-    <w:p>
-      <w:pPr>
-        <w:spacing w:after="0"/>
-        <w:rPr>
-          <w:rFonts w:ascii="Times New Roman" w:hAnsi="Times New Roman" w:cs="Times New Roman"/>
-          <w:sz w:val="28"/>
-          <w:szCs w:val="28"/>
-        </w:rPr>
-      </w:pPr>
-      <w:r>
-        <w:rPr>
-          <w:rFonts w:ascii="Times New Roman" w:hAnsi="Times New Roman" w:cs="Times New Roman"/>
-          <w:sz w:val="28"/>
-          <w:szCs w:val="28"/>
-        </w:rPr>
-        <w:t>String groupID;</w:t>
-      </w:r>
-    </w:p>
-    <w:p>
-      <w:pPr>
-        <w:spacing w:after="0"/>
-        <w:rPr>
-          <w:rFonts w:ascii="Times New Roman" w:hAnsi="Times New Roman" w:cs="Times New Roman"/>
-          <w:sz w:val="28"/>
-          <w:szCs w:val="28"/>
-        </w:rPr>
-      </w:pPr>
-      <w:r>
-        <w:rPr>
-          <w:rFonts w:ascii="Times New Roman" w:hAnsi="Times New Roman" w:cs="Times New Roman"/>
-          <w:sz w:val="28"/>
-          <w:szCs w:val="28"/>
-        </w:rPr>
-        <w:t>String groupname;</w:t>
-      </w:r>
-    </w:p>
-    <w:p>
-      <w:pPr>
-        <w:spacing w:after="0"/>
-        <w:rPr>
-          <w:rFonts w:ascii="Times New Roman" w:hAnsi="Times New Roman" w:cs="Times New Roman"/>
-          <w:sz w:val="28"/>
-          <w:szCs w:val="28"/>
-        </w:rPr>
-      </w:pPr>
-      <w:r>
-        <w:rPr>
-          <w:rFonts w:ascii="Times New Roman" w:hAnsi="Times New Roman" w:cs="Times New Roman"/>
-          <w:sz w:val="28"/>
-          <w:szCs w:val="28"/>
-        </w:rPr>
-        <w:t>List&lt;User&gt; users;</w:t>
-      </w:r>
-    </w:p>
-    <w:p>
-      <w:pPr>
-        <w:spacing w:after="0"/>
-        <w:rPr>
-          <w:rFonts w:ascii="Times New Roman" w:hAnsi="Times New Roman" w:cs="Times New Roman"/>
-          <w:sz w:val="28"/>
-          <w:szCs w:val="28"/>
-        </w:rPr>
-      </w:pPr>
-      <w:r>
-        <w:rPr>
-          <w:rFonts w:ascii="Times New Roman" w:hAnsi="Times New Roman" w:cs="Times New Roman"/>
-          <w:sz w:val="28"/>
-          <w:szCs w:val="28"/>
-        </w:rPr>
-        <w:t>User leader;</w:t>
-      </w:r>
-    </w:p>
-    <w:p>
-      <w:pPr>
-        <w:spacing w:after="0"/>
-        <w:rPr>
-          <w:rFonts w:ascii="Times New Roman" w:hAnsi="Times New Roman" w:cs="Times New Roman"/>
-          <w:sz w:val="28"/>
-          <w:szCs w:val="28"/>
-        </w:rPr>
-      </w:pPr>
-      <w:r>
-        <w:rPr>
-          <w:rFonts w:ascii="Times New Roman" w:hAnsi="Times New Roman" w:cs="Times New Roman"/>
-          <w:sz w:val="28"/>
-          <w:szCs w:val="28"/>
-        </w:rPr>
-        <w:t>}</w:t>
-      </w:r>
-    </w:p>
-    <w:p>
-      <w:pPr>
-        <w:spacing w:after="0"/>
-        <w:rPr>
-          <w:rFonts w:ascii="Times New Roman" w:hAnsi="Times New Roman" w:cs="Times New Roman"/>
-          <w:sz w:val="28"/>
-          <w:szCs w:val="28"/>
-        </w:rPr>
-      </w:pPr>
-    </w:p>
-    <w:p>
-      <w:pPr>
-        <w:spacing w:after="0"/>
-        <w:rPr>
-          <w:rFonts w:ascii="Times New Roman" w:hAnsi="Times New Roman" w:cs="Times New Roman"/>
-          <w:sz w:val="28"/>
-          <w:szCs w:val="28"/>
-        </w:rPr>
-      </w:pPr>
-      <w:r>
-        <w:rPr>
-          <w:rFonts w:ascii="Times New Roman" w:hAnsi="Times New Roman" w:cs="Times New Roman"/>
-          <w:b/>
-          <w:sz w:val="28"/>
-          <w:szCs w:val="28"/>
-        </w:rPr>
-        <w:t>Class Project</w:t>
-      </w:r>
-      <w:r>
-        <w:rPr>
-          <w:rFonts w:ascii="Times New Roman" w:hAnsi="Times New Roman" w:cs="Times New Roman"/>
-          <w:sz w:val="28"/>
-          <w:szCs w:val="28"/>
-        </w:rPr>
-        <w:t xml:space="preserve"> {</w:t>
-      </w:r>
-    </w:p>
-    <w:p>
-      <w:pPr>
-        <w:spacing w:after="0"/>
-        <w:rPr>
-          <w:rFonts w:ascii="Times New Roman" w:hAnsi="Times New Roman" w:cs="Times New Roman"/>
-          <w:sz w:val="28"/>
-          <w:szCs w:val="28"/>
-        </w:rPr>
-      </w:pPr>
-      <w:r>
-        <w:rPr>
-          <w:rFonts w:ascii="Times New Roman" w:hAnsi="Times New Roman" w:cs="Times New Roman"/>
-          <w:sz w:val="28"/>
-          <w:szCs w:val="28"/>
-        </w:rPr>
-        <w:t>// Admin sẽ tạo ra các project, chọn các nhóm làm project, chọn projectmanager</w:t>
-      </w:r>
-    </w:p>
-    <w:p>
-      <w:pPr>
-        <w:spacing w:after="0"/>
-        <w:rPr>
-          <w:rFonts w:ascii="Times New Roman" w:hAnsi="Times New Roman" w:cs="Times New Roman"/>
-          <w:sz w:val="28"/>
-          <w:szCs w:val="28"/>
-        </w:rPr>
-      </w:pPr>
-      <w:r>
-        <w:rPr>
-          <w:rFonts w:ascii="Times New Roman" w:hAnsi="Times New Roman" w:cs="Times New Roman"/>
-          <w:sz w:val="28"/>
-          <w:szCs w:val="28"/>
-        </w:rPr>
-        <w:t>Long ID;</w:t>
-      </w:r>
-    </w:p>
-    <w:p>
-      <w:pPr>
-        <w:spacing w:after="0"/>
-        <w:rPr>
-          <w:rFonts w:ascii="Times New Roman" w:hAnsi="Times New Roman" w:cs="Times New Roman"/>
-          <w:sz w:val="28"/>
-          <w:szCs w:val="28"/>
-        </w:rPr>
-      </w:pPr>
-      <w:r>
-        <w:rPr>
-          <w:rFonts w:ascii="Times New Roman" w:hAnsi="Times New Roman" w:cs="Times New Roman"/>
-          <w:sz w:val="28"/>
-          <w:szCs w:val="28"/>
-        </w:rPr>
         <w:t>String projectID;</w:t>
       </w:r>
     </w:p>
@@ -638,41 +757,26 @@
           <w:sz w:val="28"/>
           <w:szCs w:val="28"/>
         </w:rPr>
-        <w:t>List &lt;</w:t>
-      </w:r>
-      <w:r>
-        <w:rPr>
-          <w:rFonts w:ascii="Times New Roman" w:hAnsi="Times New Roman" w:cs="Times New Roman"/>
-          <w:sz w:val="28"/>
-          <w:szCs w:val="28"/>
-        </w:rPr>
-        <w:t xml:space="preserve">Requirment </w:t>
-      </w:r>
-      <w:r>
-        <w:rPr>
-          <w:rFonts w:ascii="Times New Roman" w:hAnsi="Times New Roman" w:cs="Times New Roman"/>
-          <w:sz w:val="28"/>
-          <w:szCs w:val="28"/>
-        </w:rPr>
-        <w:t>&gt; requirments; // danh sách các yêu cầu</w:t>
-      </w:r>
-    </w:p>
-    <w:p>
-      <w:pPr>
-        <w:spacing w:after="0"/>
-        <w:rPr>
-          <w:rFonts w:ascii="Times New Roman" w:hAnsi="Times New Roman" w:cs="Times New Roman"/>
-          <w:sz w:val="28"/>
-          <w:szCs w:val="28"/>
-        </w:rPr>
-      </w:pPr>
-      <w:r>
-        <w:rPr>
-          <w:rFonts w:ascii="Times New Roman" w:hAnsi="Times New Roman" w:cs="Times New Roman"/>
-          <w:sz w:val="28"/>
-          <w:szCs w:val="28"/>
-        </w:rPr>
+        <w:lastRenderedPageBreak/>
         <w:t>Int proccess; // tien độ công việc</w:t>
+      </w:r>
+    </w:p>
+    <w:p>
+      <w:pPr>
+        <w:spacing w:after="0"/>
+        <w:rPr>
+          <w:rFonts w:ascii="Times New Roman" w:hAnsi="Times New Roman" w:cs="Times New Roman"/>
+          <w:sz w:val="28"/>
+          <w:szCs w:val="28"/>
+        </w:rPr>
+      </w:pPr>
+      <w:r>
+        <w:rPr>
+          <w:rFonts w:ascii="Times New Roman" w:hAnsi="Times New Roman" w:cs="Times New Roman"/>
+          <w:sz w:val="28"/>
+          <w:szCs w:val="28"/>
+        </w:rPr>
+        <w:t>Boolean status;// tình trạng dự án</w:t>
       </w:r>
     </w:p>
     <w:p>
@@ -1061,6 +1165,34 @@
           <w:sz w:val="28"/>
           <w:szCs w:val="28"/>
         </w:rPr>
+        <w:t>Long idReq;</w:t>
+      </w:r>
+    </w:p>
+    <w:p>
+      <w:pPr>
+        <w:spacing w:after="0"/>
+        <w:rPr>
+          <w:rFonts w:ascii="Times New Roman" w:hAnsi="Times New Roman" w:cs="Times New Roman"/>
+          <w:sz w:val="28"/>
+          <w:szCs w:val="28"/>
+        </w:rPr>
+      </w:pPr>
+    </w:p>
+    <w:p>
+      <w:pPr>
+        <w:spacing w:after="0"/>
+        <w:rPr>
+          <w:rFonts w:ascii="Times New Roman" w:hAnsi="Times New Roman" w:cs="Times New Roman"/>
+          <w:sz w:val="28"/>
+          <w:szCs w:val="28"/>
+        </w:rPr>
+      </w:pPr>
+      <w:r>
+        <w:rPr>
+          <w:rFonts w:ascii="Times New Roman" w:hAnsi="Times New Roman" w:cs="Times New Roman"/>
+          <w:sz w:val="28"/>
+          <w:szCs w:val="28"/>
+        </w:rPr>
         <w:t>String taskname;</w:t>
       </w:r>
     </w:p>
@@ -1242,6 +1374,7 @@
           <w:sz w:val="28"/>
           <w:szCs w:val="28"/>
         </w:rPr>
+        <w:lastRenderedPageBreak/>
         <w:t>File file report;</w:t>
       </w:r>
     </w:p>
@@ -1341,7 +1474,6 @@
           <w:sz w:val="28"/>
           <w:szCs w:val="28"/>
         </w:rPr>
-        <w:lastRenderedPageBreak/>
         <w:t>Long ID;</w:t>
       </w:r>
     </w:p>
@@ -1360,57 +1492,25 @@
           <w:sz w:val="28"/>
           <w:szCs w:val="28"/>
         </w:rPr>
-        <w:t xml:space="preserve">String </w:t>
-      </w:r>
-      <w:r>
-        <w:rPr>
-          <w:rFonts w:ascii="Times New Roman" w:hAnsi="Times New Roman" w:cs="Times New Roman"/>
-          <w:sz w:val="28"/>
-          <w:szCs w:val="28"/>
-        </w:rPr>
-        <w:t>Oganization</w:t>
-      </w:r>
-      <w:r>
-        <w:rPr>
-          <w:rFonts w:ascii="Times New Roman" w:hAnsi="Times New Roman" w:cs="Times New Roman"/>
-          <w:sz w:val="28"/>
-          <w:szCs w:val="28"/>
-        </w:rPr>
-        <w:t>ID;</w:t>
-      </w:r>
-    </w:p>
-    <w:p>
-      <w:pPr>
-        <w:spacing w:after="0"/>
-        <w:rPr>
-          <w:rFonts w:ascii="Times New Roman" w:hAnsi="Times New Roman" w:cs="Times New Roman"/>
-          <w:sz w:val="28"/>
-          <w:szCs w:val="28"/>
-        </w:rPr>
-      </w:pPr>
-      <w:r>
-        <w:rPr>
-          <w:rFonts w:ascii="Times New Roman" w:hAnsi="Times New Roman" w:cs="Times New Roman"/>
-          <w:sz w:val="28"/>
-          <w:szCs w:val="28"/>
-        </w:rPr>
-        <w:t xml:space="preserve">String </w:t>
-      </w:r>
-      <w:r>
-        <w:rPr>
-          <w:rFonts w:ascii="Times New Roman" w:hAnsi="Times New Roman" w:cs="Times New Roman"/>
-          <w:sz w:val="28"/>
-          <w:szCs w:val="28"/>
-        </w:rPr>
-        <w:t>Oganization</w:t>
-      </w:r>
-      <w:r>
-        <w:rPr>
-          <w:rFonts w:ascii="Times New Roman" w:hAnsi="Times New Roman" w:cs="Times New Roman"/>
-          <w:sz w:val="28"/>
-          <w:szCs w:val="28"/>
-        </w:rPr>
-        <w:t>name;</w:t>
+        <w:t>String OganizationID;</w:t>
+      </w:r>
+    </w:p>
+    <w:p>
+      <w:pPr>
+        <w:spacing w:after="0"/>
+        <w:rPr>
+          <w:rFonts w:ascii="Times New Roman" w:hAnsi="Times New Roman" w:cs="Times New Roman"/>
+          <w:sz w:val="28"/>
+          <w:szCs w:val="28"/>
+        </w:rPr>
+      </w:pPr>
+      <w:r>
+        <w:rPr>
+          <w:rFonts w:ascii="Times New Roman" w:hAnsi="Times New Roman" w:cs="Times New Roman"/>
+          <w:sz w:val="28"/>
+          <w:szCs w:val="28"/>
+        </w:rPr>
+        <w:t>String Oganizationname;</w:t>
       </w:r>
     </w:p>
     <w:p>
@@ -2205,7 +2305,7 @@
 </file>
 
 <file path=customXml/itemProps1.xml><?xml version="1.0" encoding="utf-8"?>
-<ds:datastoreItem xmlns:ds="http://schemas.openxmlformats.org/officeDocument/2006/customXml" ds:itemID="{FECBA48C-0654-49EA-96D2-AC7AA70DE593}">
+<ds:datastoreItem xmlns:ds="http://schemas.openxmlformats.org/officeDocument/2006/customXml" ds:itemID="{1B66B8BE-5525-49A0-B39F-D5F68DB768D1}">
   <ds:schemaRefs>
     <ds:schemaRef ds:uri="http://schemas.openxmlformats.org/officeDocument/2006/bibliography"/>
   </ds:schemaRefs>

</xml_diff>

<commit_message>
tui chinh sua account, project, group
</commit_message>
<xml_diff>
--- a/Mô hình các class dữ liệu.docx
+++ b/Mô hình các class dữ liệu.docx
@@ -456,64 +456,6 @@
           <w:sz w:val="28"/>
           <w:szCs w:val="28"/>
         </w:rPr>
-        <w:t xml:space="preserve">String </w:t>
-      </w:r>
-      <w:r>
-        <w:rPr>
-          <w:rFonts w:ascii="Times New Roman" w:hAnsi="Times New Roman" w:cs="Times New Roman"/>
-          <w:sz w:val="28"/>
-          <w:szCs w:val="28"/>
-        </w:rPr>
-        <w:t xml:space="preserve"> </w:t>
-      </w:r>
-      <w:r>
-        <w:rPr>
-          <w:rFonts w:ascii="Times New Roman" w:hAnsi="Times New Roman" w:cs="Times New Roman"/>
-          <w:sz w:val="28"/>
-          <w:szCs w:val="28"/>
-        </w:rPr>
-        <w:t>id</w:t>
-      </w:r>
-      <w:r>
-        <w:rPr>
-          <w:rFonts w:ascii="Times New Roman" w:hAnsi="Times New Roman" w:cs="Times New Roman"/>
-          <w:sz w:val="28"/>
-          <w:szCs w:val="28"/>
-        </w:rPr>
-        <w:t>users</w:t>
-      </w:r>
-      <w:r>
-        <w:rPr>
-          <w:rFonts w:ascii="Times New Roman" w:hAnsi="Times New Roman" w:cs="Times New Roman"/>
-          <w:sz w:val="28"/>
-          <w:szCs w:val="28"/>
-        </w:rPr>
-        <w:t>[]</w:t>
-      </w:r>
-      <w:r>
-        <w:rPr>
-          <w:rFonts w:ascii="Times New Roman" w:hAnsi="Times New Roman" w:cs="Times New Roman"/>
-          <w:sz w:val="28"/>
-          <w:szCs w:val="28"/>
-        </w:rPr>
-        <w:t>;</w:t>
-      </w:r>
-    </w:p>
-    <w:p>
-      <w:pPr>
-        <w:spacing w:after="0"/>
-        <w:rPr>
-          <w:rFonts w:ascii="Times New Roman" w:hAnsi="Times New Roman" w:cs="Times New Roman"/>
-          <w:sz w:val="28"/>
-          <w:szCs w:val="28"/>
-        </w:rPr>
-      </w:pPr>
-      <w:r>
-        <w:rPr>
-          <w:rFonts w:ascii="Times New Roman" w:hAnsi="Times New Roman" w:cs="Times New Roman"/>
-          <w:sz w:val="28"/>
-          <w:szCs w:val="28"/>
-        </w:rPr>
         <w:t>User leader;</w:t>
       </w:r>
       <w:r>
@@ -540,7 +482,39 @@
           <w:sz w:val="28"/>
           <w:szCs w:val="28"/>
         </w:rPr>
-        <w:t xml:space="preserve">Boolean Work; </w:t>
+        <w:t xml:space="preserve">Boolean </w:t>
+      </w:r>
+      <w:r>
+        <w:rPr>
+          <w:rFonts w:ascii="Times New Roman" w:hAnsi="Times New Roman" w:cs="Times New Roman"/>
+          <w:sz w:val="28"/>
+          <w:szCs w:val="28"/>
+        </w:rPr>
+        <w:t>is</w:t>
+      </w:r>
+      <w:r>
+        <w:rPr>
+          <w:rFonts w:ascii="Times New Roman" w:hAnsi="Times New Roman" w:cs="Times New Roman"/>
+          <w:sz w:val="28"/>
+          <w:szCs w:val="28"/>
+        </w:rPr>
+        <w:t>Work</w:t>
+      </w:r>
+      <w:r>
+        <w:rPr>
+          <w:rFonts w:ascii="Times New Roman" w:hAnsi="Times New Roman" w:cs="Times New Roman"/>
+          <w:sz w:val="28"/>
+          <w:szCs w:val="28"/>
+        </w:rPr>
+        <w:t>ing</w:t>
+      </w:r>
+      <w:r>
+        <w:rPr>
+          <w:rFonts w:ascii="Times New Roman" w:hAnsi="Times New Roman" w:cs="Times New Roman"/>
+          <w:sz w:val="28"/>
+          <w:szCs w:val="28"/>
+        </w:rPr>
+        <w:t xml:space="preserve">; </w:t>
       </w:r>
     </w:p>
     <w:p>
@@ -631,25 +605,15 @@
           <w:sz w:val="28"/>
           <w:szCs w:val="28"/>
         </w:rPr>
-        <w:t>Long ID;</w:t>
-      </w:r>
-    </w:p>
-    <w:p>
-      <w:pPr>
-        <w:spacing w:after="0"/>
-        <w:rPr>
-          <w:rFonts w:ascii="Times New Roman" w:hAnsi="Times New Roman" w:cs="Times New Roman"/>
-          <w:sz w:val="28"/>
-          <w:szCs w:val="28"/>
-        </w:rPr>
-      </w:pPr>
-      <w:r>
-        <w:rPr>
-          <w:rFonts w:ascii="Times New Roman" w:hAnsi="Times New Roman" w:cs="Times New Roman"/>
-          <w:sz w:val="28"/>
-          <w:szCs w:val="28"/>
-        </w:rPr>
-        <w:t>String projectID;</w:t>
+        <w:t>Long</w:t>
+      </w:r>
+      <w:r>
+        <w:rPr>
+          <w:rFonts w:ascii="Times New Roman" w:hAnsi="Times New Roman" w:cs="Times New Roman"/>
+          <w:sz w:val="28"/>
+          <w:szCs w:val="28"/>
+        </w:rPr>
+        <w:t xml:space="preserve"> projectID;</w:t>
       </w:r>
     </w:p>
     <w:p>
@@ -703,24 +667,6 @@
           <w:sz w:val="28"/>
           <w:szCs w:val="28"/>
         </w:rPr>
-        <w:t>String []groupdID;// danh sách mã các nhóm tham gia vào dự án này</w:t>
-      </w:r>
-    </w:p>
-    <w:p>
-      <w:pPr>
-        <w:spacing w:after="0"/>
-        <w:rPr>
-          <w:rFonts w:ascii="Times New Roman" w:hAnsi="Times New Roman" w:cs="Times New Roman"/>
-          <w:sz w:val="28"/>
-          <w:szCs w:val="28"/>
-        </w:rPr>
-      </w:pPr>
-      <w:r>
-        <w:rPr>
-          <w:rFonts w:ascii="Times New Roman" w:hAnsi="Times New Roman" w:cs="Times New Roman"/>
-          <w:sz w:val="28"/>
-          <w:szCs w:val="28"/>
-        </w:rPr>
         <w:t>Date datestart</w:t>
       </w:r>
     </w:p>
@@ -757,289 +703,36 @@
           <w:sz w:val="28"/>
           <w:szCs w:val="28"/>
         </w:rPr>
-        <w:lastRenderedPageBreak/>
-        <w:t>Int proccess; // tien độ công việc</w:t>
-      </w:r>
-    </w:p>
-    <w:p>
-      <w:pPr>
-        <w:spacing w:after="0"/>
-        <w:rPr>
-          <w:rFonts w:ascii="Times New Roman" w:hAnsi="Times New Roman" w:cs="Times New Roman"/>
-          <w:sz w:val="28"/>
-          <w:szCs w:val="28"/>
-        </w:rPr>
-      </w:pPr>
-      <w:r>
-        <w:rPr>
-          <w:rFonts w:ascii="Times New Roman" w:hAnsi="Times New Roman" w:cs="Times New Roman"/>
-          <w:sz w:val="28"/>
-          <w:szCs w:val="28"/>
-        </w:rPr>
-        <w:t>Boolean status;// tình trạng dự án</w:t>
-      </w:r>
-    </w:p>
-    <w:p>
-      <w:pPr>
-        <w:spacing w:after="0"/>
-        <w:rPr>
-          <w:rFonts w:ascii="Times New Roman" w:hAnsi="Times New Roman" w:cs="Times New Roman"/>
-          <w:sz w:val="28"/>
-          <w:szCs w:val="28"/>
-        </w:rPr>
-      </w:pPr>
-      <w:r>
-        <w:rPr>
-          <w:rFonts w:ascii="Times New Roman" w:hAnsi="Times New Roman" w:cs="Times New Roman"/>
-          <w:sz w:val="28"/>
-          <w:szCs w:val="28"/>
-        </w:rPr>
-        <w:t>}</w:t>
-      </w:r>
-    </w:p>
-    <w:p>
-      <w:pPr>
-        <w:spacing w:after="0"/>
-        <w:rPr>
-          <w:rFonts w:ascii="Times New Roman" w:hAnsi="Times New Roman" w:cs="Times New Roman"/>
-          <w:sz w:val="28"/>
-          <w:szCs w:val="28"/>
-        </w:rPr>
-      </w:pPr>
-    </w:p>
-    <w:p>
-      <w:pPr>
-        <w:spacing w:after="0"/>
-        <w:rPr>
-          <w:rFonts w:ascii="Times New Roman" w:hAnsi="Times New Roman" w:cs="Times New Roman"/>
-          <w:sz w:val="28"/>
-          <w:szCs w:val="28"/>
-        </w:rPr>
-      </w:pPr>
-      <w:r>
-        <w:rPr>
-          <w:rFonts w:ascii="Times New Roman" w:hAnsi="Times New Roman" w:cs="Times New Roman"/>
-          <w:b/>
-          <w:sz w:val="28"/>
-          <w:szCs w:val="28"/>
-        </w:rPr>
-        <w:t>Class Requirment</w:t>
-      </w:r>
-      <w:r>
-        <w:rPr>
-          <w:rFonts w:ascii="Times New Roman" w:hAnsi="Times New Roman" w:cs="Times New Roman"/>
-          <w:sz w:val="28"/>
-          <w:szCs w:val="28"/>
-        </w:rPr>
-        <w:t xml:space="preserve"> {</w:t>
-      </w:r>
-    </w:p>
-    <w:p>
-      <w:pPr>
-        <w:spacing w:after="0"/>
-        <w:rPr>
-          <w:rFonts w:ascii="Times New Roman" w:hAnsi="Times New Roman" w:cs="Times New Roman"/>
-          <w:sz w:val="28"/>
-          <w:szCs w:val="28"/>
-        </w:rPr>
-      </w:pPr>
-      <w:r>
-        <w:rPr>
-          <w:rFonts w:ascii="Times New Roman" w:hAnsi="Times New Roman" w:cs="Times New Roman"/>
-          <w:sz w:val="28"/>
-          <w:szCs w:val="28"/>
-        </w:rPr>
-        <w:t>// projectmanager sẽ tạo ra các requirment, sau đó chỉ định nhóm nào sẽ làm requirment, tại 1 thời điểm 1 nhóm chỉ thực hiện  1 yêu câu</w:t>
-      </w:r>
-    </w:p>
-    <w:p>
-      <w:pPr>
-        <w:spacing w:after="0"/>
-        <w:rPr>
-          <w:rFonts w:ascii="Times New Roman" w:hAnsi="Times New Roman" w:cs="Times New Roman"/>
-          <w:sz w:val="28"/>
-          <w:szCs w:val="28"/>
-        </w:rPr>
-      </w:pPr>
-      <w:r>
-        <w:rPr>
-          <w:rFonts w:ascii="Times New Roman" w:hAnsi="Times New Roman" w:cs="Times New Roman"/>
-          <w:sz w:val="28"/>
-          <w:szCs w:val="28"/>
-        </w:rPr>
-        <w:t>Long ID;</w:t>
-      </w:r>
-    </w:p>
-    <w:p>
-      <w:pPr>
-        <w:spacing w:after="0"/>
-        <w:rPr>
-          <w:rFonts w:ascii="Times New Roman" w:hAnsi="Times New Roman" w:cs="Times New Roman"/>
-          <w:sz w:val="28"/>
-          <w:szCs w:val="28"/>
-        </w:rPr>
-      </w:pPr>
-      <w:r>
-        <w:rPr>
-          <w:rFonts w:ascii="Times New Roman" w:hAnsi="Times New Roman" w:cs="Times New Roman"/>
-          <w:sz w:val="28"/>
-          <w:szCs w:val="28"/>
-        </w:rPr>
-        <w:t>String requirmentID;</w:t>
-      </w:r>
-    </w:p>
-    <w:p>
-      <w:pPr>
-        <w:spacing w:after="0"/>
-        <w:rPr>
-          <w:rFonts w:ascii="Times New Roman" w:hAnsi="Times New Roman" w:cs="Times New Roman"/>
-          <w:sz w:val="28"/>
-          <w:szCs w:val="28"/>
-        </w:rPr>
-      </w:pPr>
-      <w:r>
-        <w:rPr>
-          <w:rFonts w:ascii="Times New Roman" w:hAnsi="Times New Roman" w:cs="Times New Roman"/>
-          <w:sz w:val="28"/>
-          <w:szCs w:val="28"/>
-        </w:rPr>
-        <w:t>String requirment_name;</w:t>
-      </w:r>
-    </w:p>
-    <w:p>
-      <w:pPr>
-        <w:spacing w:after="0"/>
-        <w:rPr>
-          <w:rFonts w:ascii="Times New Roman" w:hAnsi="Times New Roman" w:cs="Times New Roman"/>
-          <w:sz w:val="28"/>
-          <w:szCs w:val="28"/>
-        </w:rPr>
-      </w:pPr>
-      <w:r>
-        <w:rPr>
-          <w:rFonts w:ascii="Times New Roman" w:hAnsi="Times New Roman" w:cs="Times New Roman"/>
-          <w:sz w:val="28"/>
-          <w:szCs w:val="28"/>
-        </w:rPr>
-        <w:t>String groupID;// mã nhóm thực hiện requirment này</w:t>
-      </w:r>
-    </w:p>
-    <w:p>
-      <w:pPr>
-        <w:spacing w:after="0"/>
-        <w:rPr>
-          <w:rFonts w:ascii="Times New Roman" w:hAnsi="Times New Roman" w:cs="Times New Roman"/>
-          <w:sz w:val="28"/>
-          <w:szCs w:val="28"/>
-        </w:rPr>
-      </w:pPr>
-      <w:r>
-        <w:rPr>
-          <w:rFonts w:ascii="Times New Roman" w:hAnsi="Times New Roman" w:cs="Times New Roman"/>
-          <w:sz w:val="28"/>
-          <w:szCs w:val="28"/>
-        </w:rPr>
-        <w:t>Date dateStart;</w:t>
-      </w:r>
-    </w:p>
-    <w:p>
-      <w:pPr>
-        <w:spacing w:after="0"/>
-        <w:rPr>
-          <w:rFonts w:ascii="Times New Roman" w:hAnsi="Times New Roman" w:cs="Times New Roman"/>
-          <w:sz w:val="28"/>
-          <w:szCs w:val="28"/>
-        </w:rPr>
-      </w:pPr>
-      <w:r>
-        <w:rPr>
-          <w:rFonts w:ascii="Times New Roman" w:hAnsi="Times New Roman" w:cs="Times New Roman"/>
-          <w:sz w:val="28"/>
-          <w:szCs w:val="28"/>
-        </w:rPr>
-        <w:t>Date dateEnd;</w:t>
-      </w:r>
-    </w:p>
-    <w:p>
-      <w:pPr>
-        <w:spacing w:after="0"/>
-        <w:rPr>
-          <w:rFonts w:ascii="Times New Roman" w:hAnsi="Times New Roman" w:cs="Times New Roman"/>
-          <w:sz w:val="28"/>
-          <w:szCs w:val="28"/>
-        </w:rPr>
-      </w:pPr>
-      <w:r>
-        <w:rPr>
-          <w:rFonts w:ascii="Times New Roman" w:hAnsi="Times New Roman" w:cs="Times New Roman"/>
-          <w:sz w:val="28"/>
-          <w:szCs w:val="28"/>
-        </w:rPr>
-        <w:t>Int proccess;// tiến độ công việc</w:t>
-      </w:r>
-    </w:p>
-    <w:p>
-      <w:pPr>
-        <w:spacing w:after="0"/>
-        <w:rPr>
-          <w:rFonts w:ascii="Times New Roman" w:hAnsi="Times New Roman" w:cs="Times New Roman"/>
-          <w:sz w:val="28"/>
-          <w:szCs w:val="28"/>
-        </w:rPr>
-      </w:pPr>
-      <w:r>
-        <w:rPr>
-          <w:rFonts w:ascii="Times New Roman" w:hAnsi="Times New Roman" w:cs="Times New Roman"/>
-          <w:sz w:val="28"/>
-          <w:szCs w:val="28"/>
-        </w:rPr>
-        <w:t>List&lt;Task&gt; tasks;</w:t>
-      </w:r>
-    </w:p>
-    <w:p>
-      <w:pPr>
-        <w:spacing w:after="0"/>
-        <w:rPr>
-          <w:rFonts w:ascii="Times New Roman" w:hAnsi="Times New Roman" w:cs="Times New Roman"/>
-          <w:sz w:val="28"/>
-          <w:szCs w:val="28"/>
-        </w:rPr>
-      </w:pPr>
-      <w:r>
-        <w:rPr>
-          <w:rFonts w:ascii="Times New Roman" w:hAnsi="Times New Roman" w:cs="Times New Roman"/>
-          <w:sz w:val="28"/>
-          <w:szCs w:val="28"/>
-        </w:rPr>
-        <w:t>List&lt;</w:t>
-      </w:r>
-      <w:r>
-        <w:rPr>
-          <w:rFonts w:ascii="Times New Roman" w:hAnsi="Times New Roman" w:cs="Times New Roman"/>
-          <w:b/>
-          <w:sz w:val="28"/>
-          <w:szCs w:val="28"/>
-        </w:rPr>
-        <w:t xml:space="preserve"> </w:t>
-      </w:r>
-      <w:r>
-        <w:rPr>
-          <w:rFonts w:ascii="Times New Roman" w:hAnsi="Times New Roman" w:cs="Times New Roman"/>
-          <w:sz w:val="28"/>
-          <w:szCs w:val="28"/>
-        </w:rPr>
-        <w:t>Report</w:t>
-      </w:r>
-      <w:r>
-        <w:rPr>
-          <w:rFonts w:ascii="Times New Roman" w:hAnsi="Times New Roman" w:cs="Times New Roman"/>
-          <w:sz w:val="28"/>
-          <w:szCs w:val="28"/>
-        </w:rPr>
-        <w:t xml:space="preserve"> &gt;  reports;// danh sách các báo cáo</w:t>
+        <w:t>Int procce</w:t>
       </w:r>
       <w:bookmarkStart w:id="0" w:name="_GoBack"/>
       <w:bookmarkEnd w:id="0"/>
+      <w:r>
+        <w:rPr>
+          <w:rFonts w:ascii="Times New Roman" w:hAnsi="Times New Roman" w:cs="Times New Roman"/>
+          <w:sz w:val="28"/>
+          <w:szCs w:val="28"/>
+        </w:rPr>
+        <w:t>ss; // tien độ công việc</w:t>
+      </w:r>
+    </w:p>
+    <w:p>
+      <w:pPr>
+        <w:spacing w:after="0"/>
+        <w:rPr>
+          <w:rFonts w:ascii="Times New Roman" w:hAnsi="Times New Roman" w:cs="Times New Roman"/>
+          <w:sz w:val="28"/>
+          <w:szCs w:val="28"/>
+        </w:rPr>
+      </w:pPr>
+      <w:r>
+        <w:rPr>
+          <w:rFonts w:ascii="Times New Roman" w:hAnsi="Times New Roman" w:cs="Times New Roman"/>
+          <w:sz w:val="28"/>
+          <w:szCs w:val="28"/>
+        </w:rPr>
+        <w:t>Boolean status;// tình trạng dự án</w:t>
+      </w:r>
     </w:p>
     <w:p>
       <w:pPr>
@@ -1085,6 +778,266 @@
           <w:sz w:val="28"/>
           <w:szCs w:val="28"/>
         </w:rPr>
+        <w:t>Class Requirment</w:t>
+      </w:r>
+      <w:r>
+        <w:rPr>
+          <w:rFonts w:ascii="Times New Roman" w:hAnsi="Times New Roman" w:cs="Times New Roman"/>
+          <w:sz w:val="28"/>
+          <w:szCs w:val="28"/>
+        </w:rPr>
+        <w:t xml:space="preserve"> {</w:t>
+      </w:r>
+    </w:p>
+    <w:p>
+      <w:pPr>
+        <w:spacing w:after="0"/>
+        <w:rPr>
+          <w:rFonts w:ascii="Times New Roman" w:hAnsi="Times New Roman" w:cs="Times New Roman"/>
+          <w:sz w:val="28"/>
+          <w:szCs w:val="28"/>
+        </w:rPr>
+      </w:pPr>
+      <w:r>
+        <w:rPr>
+          <w:rFonts w:ascii="Times New Roman" w:hAnsi="Times New Roman" w:cs="Times New Roman"/>
+          <w:sz w:val="28"/>
+          <w:szCs w:val="28"/>
+        </w:rPr>
+        <w:t>// projectmanager sẽ tạo ra các requirment, sau đó chỉ định nhóm nào sẽ làm requirment, tại 1 thời điểm 1 nhóm chỉ thực hiện  1 yêu câu</w:t>
+      </w:r>
+    </w:p>
+    <w:p>
+      <w:pPr>
+        <w:spacing w:after="0"/>
+        <w:rPr>
+          <w:rFonts w:ascii="Times New Roman" w:hAnsi="Times New Roman" w:cs="Times New Roman"/>
+          <w:sz w:val="28"/>
+          <w:szCs w:val="28"/>
+        </w:rPr>
+      </w:pPr>
+      <w:r>
+        <w:rPr>
+          <w:rFonts w:ascii="Times New Roman" w:hAnsi="Times New Roman" w:cs="Times New Roman"/>
+          <w:sz w:val="28"/>
+          <w:szCs w:val="28"/>
+        </w:rPr>
+        <w:t>Long ID;</w:t>
+      </w:r>
+    </w:p>
+    <w:p>
+      <w:pPr>
+        <w:spacing w:after="0"/>
+        <w:rPr>
+          <w:rFonts w:ascii="Times New Roman" w:hAnsi="Times New Roman" w:cs="Times New Roman"/>
+          <w:sz w:val="28"/>
+          <w:szCs w:val="28"/>
+        </w:rPr>
+      </w:pPr>
+      <w:r>
+        <w:rPr>
+          <w:rFonts w:ascii="Times New Roman" w:hAnsi="Times New Roman" w:cs="Times New Roman"/>
+          <w:sz w:val="28"/>
+          <w:szCs w:val="28"/>
+        </w:rPr>
+        <w:t>String requirmentID;</w:t>
+      </w:r>
+    </w:p>
+    <w:p>
+      <w:pPr>
+        <w:spacing w:after="0"/>
+        <w:rPr>
+          <w:rFonts w:ascii="Times New Roman" w:hAnsi="Times New Roman" w:cs="Times New Roman"/>
+          <w:sz w:val="28"/>
+          <w:szCs w:val="28"/>
+        </w:rPr>
+      </w:pPr>
+      <w:r>
+        <w:rPr>
+          <w:rFonts w:ascii="Times New Roman" w:hAnsi="Times New Roman" w:cs="Times New Roman"/>
+          <w:sz w:val="28"/>
+          <w:szCs w:val="28"/>
+        </w:rPr>
+        <w:t>String requirment_name;</w:t>
+      </w:r>
+    </w:p>
+    <w:p>
+      <w:pPr>
+        <w:spacing w:after="0"/>
+        <w:rPr>
+          <w:rFonts w:ascii="Times New Roman" w:hAnsi="Times New Roman" w:cs="Times New Roman"/>
+          <w:sz w:val="28"/>
+          <w:szCs w:val="28"/>
+        </w:rPr>
+      </w:pPr>
+      <w:r>
+        <w:rPr>
+          <w:rFonts w:ascii="Times New Roman" w:hAnsi="Times New Roman" w:cs="Times New Roman"/>
+          <w:sz w:val="28"/>
+          <w:szCs w:val="28"/>
+        </w:rPr>
+        <w:t>String groupID;// mã nhóm thực hiện requirment này</w:t>
+      </w:r>
+    </w:p>
+    <w:p>
+      <w:pPr>
+        <w:spacing w:after="0"/>
+        <w:rPr>
+          <w:rFonts w:ascii="Times New Roman" w:hAnsi="Times New Roman" w:cs="Times New Roman"/>
+          <w:sz w:val="28"/>
+          <w:szCs w:val="28"/>
+        </w:rPr>
+      </w:pPr>
+      <w:r>
+        <w:rPr>
+          <w:rFonts w:ascii="Times New Roman" w:hAnsi="Times New Roman" w:cs="Times New Roman"/>
+          <w:sz w:val="28"/>
+          <w:szCs w:val="28"/>
+        </w:rPr>
+        <w:t>Date dateStart;</w:t>
+      </w:r>
+    </w:p>
+    <w:p>
+      <w:pPr>
+        <w:spacing w:after="0"/>
+        <w:rPr>
+          <w:rFonts w:ascii="Times New Roman" w:hAnsi="Times New Roman" w:cs="Times New Roman"/>
+          <w:sz w:val="28"/>
+          <w:szCs w:val="28"/>
+        </w:rPr>
+      </w:pPr>
+      <w:r>
+        <w:rPr>
+          <w:rFonts w:ascii="Times New Roman" w:hAnsi="Times New Roman" w:cs="Times New Roman"/>
+          <w:sz w:val="28"/>
+          <w:szCs w:val="28"/>
+        </w:rPr>
+        <w:t>Date dateEnd;</w:t>
+      </w:r>
+    </w:p>
+    <w:p>
+      <w:pPr>
+        <w:spacing w:after="0"/>
+        <w:rPr>
+          <w:rFonts w:ascii="Times New Roman" w:hAnsi="Times New Roman" w:cs="Times New Roman"/>
+          <w:sz w:val="28"/>
+          <w:szCs w:val="28"/>
+        </w:rPr>
+      </w:pPr>
+      <w:r>
+        <w:rPr>
+          <w:rFonts w:ascii="Times New Roman" w:hAnsi="Times New Roman" w:cs="Times New Roman"/>
+          <w:sz w:val="28"/>
+          <w:szCs w:val="28"/>
+        </w:rPr>
+        <w:t>Int proccess;// tiến độ công việc</w:t>
+      </w:r>
+    </w:p>
+    <w:p>
+      <w:pPr>
+        <w:spacing w:after="0"/>
+        <w:rPr>
+          <w:rFonts w:ascii="Times New Roman" w:hAnsi="Times New Roman" w:cs="Times New Roman"/>
+          <w:sz w:val="28"/>
+          <w:szCs w:val="28"/>
+        </w:rPr>
+      </w:pPr>
+      <w:r>
+        <w:rPr>
+          <w:rFonts w:ascii="Times New Roman" w:hAnsi="Times New Roman" w:cs="Times New Roman"/>
+          <w:sz w:val="28"/>
+          <w:szCs w:val="28"/>
+        </w:rPr>
+        <w:t>List&lt;Task&gt; tasks;</w:t>
+      </w:r>
+    </w:p>
+    <w:p>
+      <w:pPr>
+        <w:spacing w:after="0"/>
+        <w:rPr>
+          <w:rFonts w:ascii="Times New Roman" w:hAnsi="Times New Roman" w:cs="Times New Roman"/>
+          <w:sz w:val="28"/>
+          <w:szCs w:val="28"/>
+        </w:rPr>
+      </w:pPr>
+      <w:r>
+        <w:rPr>
+          <w:rFonts w:ascii="Times New Roman" w:hAnsi="Times New Roman" w:cs="Times New Roman"/>
+          <w:sz w:val="28"/>
+          <w:szCs w:val="28"/>
+        </w:rPr>
+        <w:t>List&lt;</w:t>
+      </w:r>
+      <w:r>
+        <w:rPr>
+          <w:rFonts w:ascii="Times New Roman" w:hAnsi="Times New Roman" w:cs="Times New Roman"/>
+          <w:b/>
+          <w:sz w:val="28"/>
+          <w:szCs w:val="28"/>
+        </w:rPr>
+        <w:t xml:space="preserve"> </w:t>
+      </w:r>
+      <w:r>
+        <w:rPr>
+          <w:rFonts w:ascii="Times New Roman" w:hAnsi="Times New Roman" w:cs="Times New Roman"/>
+          <w:sz w:val="28"/>
+          <w:szCs w:val="28"/>
+        </w:rPr>
+        <w:t>Report</w:t>
+      </w:r>
+      <w:r>
+        <w:rPr>
+          <w:rFonts w:ascii="Times New Roman" w:hAnsi="Times New Roman" w:cs="Times New Roman"/>
+          <w:sz w:val="28"/>
+          <w:szCs w:val="28"/>
+        </w:rPr>
+        <w:t xml:space="preserve"> &gt;  reports;// danh sách các báo cáo</w:t>
+      </w:r>
+    </w:p>
+    <w:p>
+      <w:pPr>
+        <w:spacing w:after="0"/>
+        <w:rPr>
+          <w:rFonts w:ascii="Times New Roman" w:hAnsi="Times New Roman" w:cs="Times New Roman"/>
+          <w:sz w:val="28"/>
+          <w:szCs w:val="28"/>
+        </w:rPr>
+      </w:pPr>
+      <w:r>
+        <w:rPr>
+          <w:rFonts w:ascii="Times New Roman" w:hAnsi="Times New Roman" w:cs="Times New Roman"/>
+          <w:sz w:val="28"/>
+          <w:szCs w:val="28"/>
+        </w:rPr>
+        <w:t>}</w:t>
+      </w:r>
+    </w:p>
+    <w:p>
+      <w:pPr>
+        <w:spacing w:after="0"/>
+        <w:rPr>
+          <w:rFonts w:ascii="Times New Roman" w:hAnsi="Times New Roman" w:cs="Times New Roman"/>
+          <w:sz w:val="28"/>
+          <w:szCs w:val="28"/>
+        </w:rPr>
+      </w:pPr>
+    </w:p>
+    <w:p>
+      <w:pPr>
+        <w:spacing w:after="0"/>
+        <w:rPr>
+          <w:rFonts w:ascii="Times New Roman" w:hAnsi="Times New Roman" w:cs="Times New Roman"/>
+          <w:sz w:val="28"/>
+          <w:szCs w:val="28"/>
+        </w:rPr>
+      </w:pPr>
+      <w:r>
+        <w:rPr>
+          <w:rFonts w:ascii="Times New Roman" w:hAnsi="Times New Roman" w:cs="Times New Roman"/>
+          <w:b/>
+          <w:sz w:val="28"/>
+          <w:szCs w:val="28"/>
+        </w:rPr>
         <w:t>Class Task</w:t>
       </w:r>
       <w:r>
@@ -1374,61 +1327,61 @@
           <w:sz w:val="28"/>
           <w:szCs w:val="28"/>
         </w:rPr>
+        <w:t>File file report;</w:t>
+      </w:r>
+    </w:p>
+    <w:p>
+      <w:pPr>
+        <w:spacing w:after="0"/>
+        <w:rPr>
+          <w:rFonts w:ascii="Times New Roman" w:hAnsi="Times New Roman" w:cs="Times New Roman"/>
+          <w:sz w:val="28"/>
+          <w:szCs w:val="28"/>
+        </w:rPr>
+      </w:pPr>
+      <w:r>
+        <w:rPr>
+          <w:rFonts w:ascii="Times New Roman" w:hAnsi="Times New Roman" w:cs="Times New Roman"/>
+          <w:sz w:val="28"/>
+          <w:szCs w:val="28"/>
+        </w:rPr>
+        <w:t>String comment;</w:t>
+      </w:r>
+    </w:p>
+    <w:p>
+      <w:pPr>
+        <w:spacing w:after="0"/>
+        <w:rPr>
+          <w:rFonts w:ascii="Times New Roman" w:hAnsi="Times New Roman" w:cs="Times New Roman"/>
+          <w:sz w:val="28"/>
+          <w:szCs w:val="28"/>
+        </w:rPr>
+      </w:pPr>
+      <w:r>
+        <w:rPr>
+          <w:rFonts w:ascii="Times New Roman" w:hAnsi="Times New Roman" w:cs="Times New Roman"/>
+          <w:sz w:val="28"/>
+          <w:szCs w:val="28"/>
+        </w:rPr>
+        <w:t>Date datecreate;// ngày tạo report</w:t>
+      </w:r>
+    </w:p>
+    <w:p>
+      <w:pPr>
+        <w:spacing w:after="0"/>
+        <w:rPr>
+          <w:rFonts w:ascii="Times New Roman" w:hAnsi="Times New Roman" w:cs="Times New Roman"/>
+          <w:sz w:val="28"/>
+          <w:szCs w:val="28"/>
+        </w:rPr>
+      </w:pPr>
+      <w:r>
+        <w:rPr>
+          <w:rFonts w:ascii="Times New Roman" w:hAnsi="Times New Roman" w:cs="Times New Roman"/>
+          <w:sz w:val="28"/>
+          <w:szCs w:val="28"/>
+        </w:rPr>
         <w:lastRenderedPageBreak/>
-        <w:t>File file report;</w:t>
-      </w:r>
-    </w:p>
-    <w:p>
-      <w:pPr>
-        <w:spacing w:after="0"/>
-        <w:rPr>
-          <w:rFonts w:ascii="Times New Roman" w:hAnsi="Times New Roman" w:cs="Times New Roman"/>
-          <w:sz w:val="28"/>
-          <w:szCs w:val="28"/>
-        </w:rPr>
-      </w:pPr>
-      <w:r>
-        <w:rPr>
-          <w:rFonts w:ascii="Times New Roman" w:hAnsi="Times New Roman" w:cs="Times New Roman"/>
-          <w:sz w:val="28"/>
-          <w:szCs w:val="28"/>
-        </w:rPr>
-        <w:t>String comment;</w:t>
-      </w:r>
-    </w:p>
-    <w:p>
-      <w:pPr>
-        <w:spacing w:after="0"/>
-        <w:rPr>
-          <w:rFonts w:ascii="Times New Roman" w:hAnsi="Times New Roman" w:cs="Times New Roman"/>
-          <w:sz w:val="28"/>
-          <w:szCs w:val="28"/>
-        </w:rPr>
-      </w:pPr>
-      <w:r>
-        <w:rPr>
-          <w:rFonts w:ascii="Times New Roman" w:hAnsi="Times New Roman" w:cs="Times New Roman"/>
-          <w:sz w:val="28"/>
-          <w:szCs w:val="28"/>
-        </w:rPr>
-        <w:t>Date datecreate;// ngày tạo report</w:t>
-      </w:r>
-    </w:p>
-    <w:p>
-      <w:pPr>
-        <w:spacing w:after="0"/>
-        <w:rPr>
-          <w:rFonts w:ascii="Times New Roman" w:hAnsi="Times New Roman" w:cs="Times New Roman"/>
-          <w:sz w:val="28"/>
-          <w:szCs w:val="28"/>
-        </w:rPr>
-      </w:pPr>
-      <w:r>
-        <w:rPr>
-          <w:rFonts w:ascii="Times New Roman" w:hAnsi="Times New Roman" w:cs="Times New Roman"/>
-          <w:sz w:val="28"/>
-          <w:szCs w:val="28"/>
-        </w:rPr>
         <w:t>}</w:t>
       </w:r>
     </w:p>
@@ -2305,7 +2258,7 @@
 </file>
 
 <file path=customXml/itemProps1.xml><?xml version="1.0" encoding="utf-8"?>
-<ds:datastoreItem xmlns:ds="http://schemas.openxmlformats.org/officeDocument/2006/customXml" ds:itemID="{1B66B8BE-5525-49A0-B39F-D5F68DB768D1}">
+<ds:datastoreItem xmlns:ds="http://schemas.openxmlformats.org/officeDocument/2006/customXml" ds:itemID="{95EE7287-01CB-43BF-95FD-D4B2E271DFC2}">
   <ds:schemaRefs>
     <ds:schemaRef ds:uri="http://schemas.openxmlformats.org/officeDocument/2006/bibliography"/>
   </ds:schemaRefs>

</xml_diff>